<commit_message>
small revision to assig4 for css_301
</commit_message>
<xml_diff>
--- a/css_301/assig4/RCPeters_assig4_InstDraft.docx
+++ b/css_301/assig4/RCPeters_assig4_InstDraft.docx
@@ -252,73 +252,82 @@
           <w:sz w:val="26"/>
           <w:szCs w:val="26"/>
         </w:rPr>
-        <w:t xml:space="preserve"> the obsoletion of our top ind</w:t>
-      </w:r>
-      <w:r>
-        <w:rPr>
-          <w:rFonts w:ascii="Arial" w:hAnsi="Arial" w:cs="Arial"/>
-          <w:color w:val="3D3D3D"/>
-          <w:sz w:val="26"/>
-          <w:szCs w:val="26"/>
-        </w:rPr>
-        <w:t>ustry’s labor force’s skill set --</w:t>
-      </w:r>
-      <w:r>
-        <w:rPr>
-          <w:rFonts w:ascii="Arial" w:hAnsi="Arial" w:cs="Arial"/>
-          <w:color w:val="3D3D3D"/>
-          <w:sz w:val="26"/>
-          <w:szCs w:val="26"/>
-        </w:rPr>
-        <w:t xml:space="preserve"> we need to shift our educational emphasis in higher learning towards </w:t>
-      </w:r>
-      <w:r>
-        <w:rPr>
-          <w:rFonts w:ascii="Arial" w:hAnsi="Arial" w:cs="Arial"/>
-          <w:color w:val="3D3D3D"/>
-          <w:sz w:val="26"/>
-          <w:szCs w:val="26"/>
-        </w:rPr>
-        <w:t xml:space="preserve">the generation of tools </w:t>
-      </w:r>
-      <w:r>
-        <w:rPr>
-          <w:rFonts w:ascii="Arial" w:hAnsi="Arial" w:cs="Arial"/>
-          <w:color w:val="3D3D3D"/>
-          <w:sz w:val="26"/>
-          <w:szCs w:val="26"/>
-        </w:rPr>
-        <w:t>and resources that aid continuing educational needs of our highly dynamic industries. Fortunately, we still have time to</w:t>
-      </w:r>
-      <w:r>
-        <w:rPr>
-          <w:rFonts w:ascii="Arial" w:hAnsi="Arial" w:cs="Arial"/>
-          <w:color w:val="3D3D3D"/>
-          <w:sz w:val="26"/>
-          <w:szCs w:val="26"/>
-        </w:rPr>
-        <w:t xml:space="preserve"> implement the solution by</w:t>
-      </w:r>
-      <w:r>
-        <w:rPr>
-          <w:rFonts w:ascii="Arial" w:hAnsi="Arial" w:cs="Arial"/>
-          <w:color w:val="3D3D3D"/>
-          <w:sz w:val="26"/>
-          <w:szCs w:val="26"/>
-        </w:rPr>
-        <w:t xml:space="preserve"> expand</w:t>
-      </w:r>
-      <w:r>
-        <w:rPr>
-          <w:rFonts w:ascii="Arial" w:hAnsi="Arial" w:cs="Arial"/>
-          <w:color w:val="3D3D3D"/>
-          <w:sz w:val="26"/>
-          <w:szCs w:val="26"/>
-        </w:rPr>
-        <w:t>ing</w:t>
+        <w:t xml:space="preserve"> the obso</w:t>
       </w:r>
       <w:bookmarkStart w:id="0" w:name="_GoBack"/>
       <w:bookmarkEnd w:id="0"/>
+      <w:r>
+        <w:rPr>
+          <w:rFonts w:ascii="Arial" w:hAnsi="Arial" w:cs="Arial"/>
+          <w:color w:val="3D3D3D"/>
+          <w:sz w:val="26"/>
+          <w:szCs w:val="26"/>
+        </w:rPr>
+        <w:t>letion of our top ind</w:t>
+      </w:r>
+      <w:r>
+        <w:rPr>
+          <w:rFonts w:ascii="Arial" w:hAnsi="Arial" w:cs="Arial"/>
+          <w:color w:val="3D3D3D"/>
+          <w:sz w:val="26"/>
+          <w:szCs w:val="26"/>
+        </w:rPr>
+        <w:t>ustry’s labor force’s skill set --</w:t>
+      </w:r>
+      <w:r>
+        <w:rPr>
+          <w:rFonts w:ascii="Arial" w:hAnsi="Arial" w:cs="Arial"/>
+          <w:color w:val="3D3D3D"/>
+          <w:sz w:val="26"/>
+          <w:szCs w:val="26"/>
+        </w:rPr>
+        <w:t xml:space="preserve"> we need to shift our educational emphasis in higher learning towards </w:t>
+      </w:r>
+      <w:r>
+        <w:rPr>
+          <w:rFonts w:ascii="Arial" w:hAnsi="Arial" w:cs="Arial"/>
+          <w:color w:val="3D3D3D"/>
+          <w:sz w:val="26"/>
+          <w:szCs w:val="26"/>
+        </w:rPr>
+        <w:t xml:space="preserve">the generation of tools </w:t>
+      </w:r>
+      <w:r>
+        <w:rPr>
+          <w:rFonts w:ascii="Arial" w:hAnsi="Arial" w:cs="Arial"/>
+          <w:color w:val="3D3D3D"/>
+          <w:sz w:val="26"/>
+          <w:szCs w:val="26"/>
+        </w:rPr>
+        <w:t>and resources that aid continuing educational needs of our highly dynamic industries. Fortunately, we still have time to</w:t>
+      </w:r>
+      <w:r>
+        <w:rPr>
+          <w:rFonts w:ascii="Arial" w:hAnsi="Arial" w:cs="Arial"/>
+          <w:color w:val="3D3D3D"/>
+          <w:sz w:val="26"/>
+          <w:szCs w:val="26"/>
+        </w:rPr>
+        <w:t xml:space="preserve"> implement the solution by</w:t>
+      </w:r>
+      <w:r>
+        <w:rPr>
+          <w:rFonts w:ascii="Arial" w:hAnsi="Arial" w:cs="Arial"/>
+          <w:color w:val="3D3D3D"/>
+          <w:sz w:val="26"/>
+          <w:szCs w:val="26"/>
+        </w:rPr>
+        <w:t xml:space="preserve"> expand</w:t>
+      </w:r>
+      <w:r>
+        <w:rPr>
+          <w:rFonts w:ascii="Arial" w:hAnsi="Arial" w:cs="Arial"/>
+          <w:color w:val="3D3D3D"/>
+          <w:sz w:val="26"/>
+          <w:szCs w:val="26"/>
+        </w:rPr>
+        <w:t>ing</w:t>
+      </w:r>
       <w:r>
         <w:rPr>
           <w:rFonts w:ascii="Arial" w:hAnsi="Arial" w:cs="Arial"/>
@@ -600,7 +609,25 @@
           <w:szCs w:val="24"/>
           <w:lang w:eastAsia="ja-JP"/>
         </w:rPr>
-        <w:t>, https://alternativeto.net/. Accessed 1 Nov. 2017.</w:t>
+        <w:t xml:space="preserve">, </w:t>
+      </w:r>
+      <w:r>
+        <w:rPr>
+          <w:rFonts w:eastAsia="Times New Roman" w:cs="Times New Roman"/>
+          <w:sz w:val="22"/>
+          <w:szCs w:val="24"/>
+          <w:lang w:eastAsia="ja-JP"/>
+        </w:rPr>
+        <w:t>www.</w:t>
+      </w:r>
+      <w:r>
+        <w:rPr>
+          <w:rFonts w:eastAsia="Times New Roman" w:cs="Times New Roman"/>
+          <w:sz w:val="22"/>
+          <w:szCs w:val="24"/>
+          <w:lang w:eastAsia="ja-JP"/>
+        </w:rPr>
+        <w:t>alternativeto.net/. Accessed 1 Nov. 2017.</w:t>
       </w:r>
       <w:r>
         <w:rPr>
@@ -650,7 +677,46 @@
           <w:szCs w:val="24"/>
           <w:lang w:eastAsia="ja-JP"/>
         </w:rPr>
-        <w:t>, https://beta.bls.gov/dataViewer/view/timeseries/OEUN000000000000015113313. Accessed 18 Nov. 2017.</w:t>
+        <w:t xml:space="preserve">, </w:t>
+      </w:r>
+      <w:r>
+        <w:rPr>
+          <w:rFonts w:eastAsia="Times New Roman" w:cs="Times New Roman"/>
+          <w:sz w:val="22"/>
+          <w:szCs w:val="24"/>
+          <w:lang w:eastAsia="ja-JP"/>
+        </w:rPr>
+        <w:t>www.</w:t>
+      </w:r>
+      <w:r>
+        <w:rPr>
+          <w:rFonts w:eastAsia="Times New Roman" w:cs="Times New Roman"/>
+          <w:sz w:val="22"/>
+          <w:szCs w:val="24"/>
+          <w:lang w:eastAsia="ja-JP"/>
+        </w:rPr>
+        <w:t xml:space="preserve">beta.bls.gov/dataViewer/view/timeseries/OEUN000000000000015113313. </w:t>
+      </w:r>
+    </w:p>
+    <w:p>
+      <w:pPr>
+        <w:spacing w:after="0"/>
+        <w:ind w:left="475"/>
+        <w:rPr>
+          <w:rFonts w:eastAsia="Times New Roman" w:cs="Times New Roman"/>
+          <w:sz w:val="22"/>
+          <w:szCs w:val="24"/>
+          <w:lang w:eastAsia="ja-JP"/>
+        </w:rPr>
+      </w:pPr>
+      <w:r>
+        <w:rPr>
+          <w:rFonts w:eastAsia="Times New Roman" w:cs="Times New Roman"/>
+          <w:sz w:val="22"/>
+          <w:szCs w:val="24"/>
+          <w:lang w:eastAsia="ja-JP"/>
+        </w:rPr>
+        <w:t>Accessed 18 Nov. 2017.</w:t>
       </w:r>
       <w:r>
         <w:rPr>
@@ -703,7 +769,25 @@
           <w:szCs w:val="24"/>
           <w:lang w:eastAsia="ja-JP"/>
         </w:rPr>
-        <w:t>. https://community.canvaslms.com/docs/DOC-8513-canvas-data-faq. Accessed 22 Oct. 2017.</w:t>
+        <w:t xml:space="preserve">. </w:t>
+      </w:r>
+      <w:r>
+        <w:rPr>
+          <w:rFonts w:eastAsia="Times New Roman" w:cs="Times New Roman"/>
+          <w:sz w:val="22"/>
+          <w:szCs w:val="24"/>
+          <w:lang w:eastAsia="ja-JP"/>
+        </w:rPr>
+        <w:t>www.</w:t>
+      </w:r>
+      <w:r>
+        <w:rPr>
+          <w:rFonts w:eastAsia="Times New Roman" w:cs="Times New Roman"/>
+          <w:sz w:val="22"/>
+          <w:szCs w:val="24"/>
+          <w:lang w:eastAsia="ja-JP"/>
+        </w:rPr>
+        <w:t>community.canvaslms.com/docs/DOC-8513-canvas-data-faq. Accessed 22 Oct. 2017.</w:t>
       </w:r>
     </w:p>
     <w:p>
@@ -747,7 +831,25 @@
           <w:szCs w:val="24"/>
           <w:lang w:eastAsia="ja-JP"/>
         </w:rPr>
-        <w:t>. https://www.quora.com/Does-the-academic-profile-of-the-student-play-any-role-in-GSoC. Accessed 22 Oct. 2017.</w:t>
+        <w:t xml:space="preserve">. </w:t>
+      </w:r>
+      <w:r>
+        <w:rPr>
+          <w:rFonts w:eastAsia="Times New Roman" w:cs="Times New Roman"/>
+          <w:sz w:val="22"/>
+          <w:szCs w:val="24"/>
+          <w:lang w:eastAsia="ja-JP"/>
+        </w:rPr>
+        <w:t>www.</w:t>
+      </w:r>
+      <w:r>
+        <w:rPr>
+          <w:rFonts w:eastAsia="Times New Roman" w:cs="Times New Roman"/>
+          <w:sz w:val="22"/>
+          <w:szCs w:val="24"/>
+          <w:lang w:eastAsia="ja-JP"/>
+        </w:rPr>
+        <w:t>www.quora.com/Does-the-academic-profile-of-the-student-play-any-role-in-GSoC. Accessed 22 Oct. 2017.</w:t>
       </w:r>
     </w:p>
     <w:p>
@@ -780,7 +882,6 @@
           <w:szCs w:val="24"/>
           <w:lang w:eastAsia="ja-JP"/>
         </w:rPr>
-        <w:lastRenderedPageBreak/>
         <w:t xml:space="preserve">“Employment for Mining and Geological Engineers, Including Mining Safety Engineers in Coal Mining in the United States.” </w:t>
       </w:r>
       <w:r>
@@ -801,7 +902,26 @@
           <w:szCs w:val="24"/>
           <w:lang w:eastAsia="ja-JP"/>
         </w:rPr>
-        <w:t>, https://beta.bls.gov/dataViewer/view/timeseries/OEUN000000021210017215101. Accessed 18 Nov. 2017.</w:t>
+        <w:t xml:space="preserve">, </w:t>
+      </w:r>
+      <w:r>
+        <w:rPr>
+          <w:rFonts w:eastAsia="Times New Roman" w:cs="Times New Roman"/>
+          <w:sz w:val="22"/>
+          <w:szCs w:val="24"/>
+          <w:lang w:eastAsia="ja-JP"/>
+        </w:rPr>
+        <w:lastRenderedPageBreak/>
+        <w:t>www.</w:t>
+      </w:r>
+      <w:r>
+        <w:rPr>
+          <w:rFonts w:eastAsia="Times New Roman" w:cs="Times New Roman"/>
+          <w:sz w:val="22"/>
+          <w:szCs w:val="24"/>
+          <w:lang w:eastAsia="ja-JP"/>
+        </w:rPr>
+        <w:t>beta.bls.gov/dataViewer/view/timeseries/OEUN000000021210017215101. Accessed 18 Nov. 2017.</w:t>
       </w:r>
     </w:p>
     <w:p>
@@ -863,7 +983,25 @@
           <w:szCs w:val="24"/>
           <w:lang w:eastAsia="ja-JP"/>
         </w:rPr>
-        <w:t>, https://beta.bls.gov/dataViewer/view/timeseries/OEUN000000051120015113301. Accessed 18 Nov. 2017.</w:t>
+        <w:t xml:space="preserve">, </w:t>
+      </w:r>
+      <w:r>
+        <w:rPr>
+          <w:rFonts w:eastAsia="Times New Roman" w:cs="Times New Roman"/>
+          <w:sz w:val="22"/>
+          <w:szCs w:val="24"/>
+          <w:lang w:eastAsia="ja-JP"/>
+        </w:rPr>
+        <w:t>www.</w:t>
+      </w:r>
+      <w:r>
+        <w:rPr>
+          <w:rFonts w:eastAsia="Times New Roman" w:cs="Times New Roman"/>
+          <w:sz w:val="22"/>
+          <w:szCs w:val="24"/>
+          <w:lang w:eastAsia="ja-JP"/>
+        </w:rPr>
+        <w:t>beta.bls.gov/dataViewer/view/timeseries/OEUN000000051120015113301. Accessed 18 Nov. 2017.</w:t>
       </w:r>
     </w:p>
     <w:p>
@@ -907,7 +1045,25 @@
           <w:szCs w:val="24"/>
           <w:lang w:eastAsia="ja-JP"/>
         </w:rPr>
-        <w:t>. https://www.quora.com/topic/Ghost-Blogging-Software. Accessed 22 Oct. 2017.</w:t>
+        <w:t xml:space="preserve">. </w:t>
+      </w:r>
+      <w:r>
+        <w:rPr>
+          <w:rFonts w:eastAsia="Times New Roman" w:cs="Times New Roman"/>
+          <w:sz w:val="22"/>
+          <w:szCs w:val="24"/>
+          <w:lang w:eastAsia="ja-JP"/>
+        </w:rPr>
+        <w:t>www.</w:t>
+      </w:r>
+      <w:r>
+        <w:rPr>
+          <w:rFonts w:eastAsia="Times New Roman" w:cs="Times New Roman"/>
+          <w:sz w:val="22"/>
+          <w:szCs w:val="24"/>
+          <w:lang w:eastAsia="ja-JP"/>
+        </w:rPr>
+        <w:t>www.quora.com/topic/Ghost-Blogging-Software. Accessed 22 Oct. 2017.</w:t>
       </w:r>
     </w:p>
     <w:p>
@@ -951,7 +1107,25 @@
           <w:szCs w:val="24"/>
           <w:lang w:eastAsia="ja-JP"/>
         </w:rPr>
-        <w:t>. https://community.canvaslms.com/docs/DOC-10798-4214449109. Accessed 22 Oct. 2017.</w:t>
+        <w:t xml:space="preserve">. </w:t>
+      </w:r>
+      <w:r>
+        <w:rPr>
+          <w:rFonts w:eastAsia="Times New Roman" w:cs="Times New Roman"/>
+          <w:sz w:val="22"/>
+          <w:szCs w:val="24"/>
+          <w:lang w:eastAsia="ja-JP"/>
+        </w:rPr>
+        <w:t>www.</w:t>
+      </w:r>
+      <w:r>
+        <w:rPr>
+          <w:rFonts w:eastAsia="Times New Roman" w:cs="Times New Roman"/>
+          <w:sz w:val="22"/>
+          <w:szCs w:val="24"/>
+          <w:lang w:eastAsia="ja-JP"/>
+        </w:rPr>
+        <w:t>community.canvaslms.com/docs/DOC-10798-4214449109. Accessed 22 Oct. 2017.</w:t>
       </w:r>
     </w:p>
     <w:p>
@@ -1033,7 +1207,16 @@
           <w:szCs w:val="24"/>
           <w:lang w:eastAsia="ja-JP"/>
         </w:rPr>
-        <w:t>https://papers.ssrn.com/abstract=1096442</w:t>
+        <w:t>www.</w:t>
+      </w:r>
+      <w:r>
+        <w:rPr>
+          <w:rFonts w:eastAsia="Times New Roman" w:cs="Times New Roman"/>
+          <w:sz w:val="22"/>
+          <w:szCs w:val="24"/>
+          <w:lang w:eastAsia="ja-JP"/>
+        </w:rPr>
+        <w:t>papers.ssrn.com/abstract=1096442</w:t>
       </w:r>
       <w:r>
         <w:rPr>
@@ -1095,13 +1278,30 @@
           <w:szCs w:val="24"/>
           <w:lang w:eastAsia="ja-JP"/>
         </w:rPr>
-        <w:t>, https://www.canvaslms.com/affordability. Accessed 1 Nov. 2017.</w:t>
-      </w:r>
-    </w:p>
-    <w:p>
-      <w:pPr>
-        <w:spacing w:after="0"/>
-        <w:ind w:hanging="475"/>
+        <w:t xml:space="preserve">, </w:t>
+      </w:r>
+      <w:r>
+        <w:rPr>
+          <w:rFonts w:eastAsia="Times New Roman" w:cs="Times New Roman"/>
+          <w:sz w:val="22"/>
+          <w:szCs w:val="24"/>
+          <w:lang w:eastAsia="ja-JP"/>
+        </w:rPr>
+        <w:t>www.</w:t>
+      </w:r>
+      <w:r>
+        <w:rPr>
+          <w:rFonts w:eastAsia="Times New Roman" w:cs="Times New Roman"/>
+          <w:sz w:val="22"/>
+          <w:szCs w:val="24"/>
+          <w:lang w:eastAsia="ja-JP"/>
+        </w:rPr>
+        <w:t>www.canvaslms.com/affordability. Accessed 1 Nov. 2017.</w:t>
+      </w:r>
+    </w:p>
+    <w:p>
+      <w:pPr>
+        <w:spacing w:after="0"/>
         <w:rPr>
           <w:rFonts w:eastAsia="Times New Roman" w:cs="Times New Roman"/>
           <w:sz w:val="22"/>
@@ -1121,6 +1321,15 @@
           <w:lang w:eastAsia="ja-JP"/>
         </w:rPr>
       </w:pPr>
+      <w:r>
+        <w:rPr>
+          <w:rFonts w:eastAsia="Times New Roman" w:cs="Times New Roman"/>
+          <w:sz w:val="22"/>
+          <w:szCs w:val="24"/>
+          <w:lang w:eastAsia="ja-JP"/>
+        </w:rPr>
+        <w:t xml:space="preserve">“Salary.” </w:t>
+      </w:r>
       <w:r>
         <w:rPr>
           <w:rFonts w:eastAsia="Times New Roman" w:cs="Times New Roman"/>
@@ -1130,16 +1339,34 @@
           <w:szCs w:val="24"/>
           <w:lang w:eastAsia="ja-JP"/>
         </w:rPr>
-        <w:t>Need Help Installing OpenVPN/Other Web Apps in CPanel (Hostgator) • r/Opensource</w:t>
-      </w:r>
-      <w:r>
-        <w:rPr>
-          <w:rFonts w:eastAsia="Times New Roman" w:cs="Times New Roman"/>
-          <w:sz w:val="22"/>
-          <w:szCs w:val="24"/>
-          <w:lang w:eastAsia="ja-JP"/>
-        </w:rPr>
-        <w:t>. https://www.reddit.com/r/opensource/comments/bc76p/need_help_installing_openvpnother_web_apps_in/. Accessed 22 Oct. 2017.</w:t>
+        <w:t>Glassdoor</w:t>
+      </w:r>
+      <w:r>
+        <w:rPr>
+          <w:rFonts w:eastAsia="Times New Roman" w:cs="Times New Roman"/>
+          <w:sz w:val="22"/>
+          <w:szCs w:val="24"/>
+          <w:lang w:eastAsia="ja-JP"/>
+        </w:rPr>
+        <w:t xml:space="preserve">, </w:t>
+      </w:r>
+      <w:r>
+        <w:rPr>
+          <w:rFonts w:eastAsia="Times New Roman" w:cs="Times New Roman"/>
+          <w:sz w:val="22"/>
+          <w:szCs w:val="24"/>
+          <w:lang w:eastAsia="ja-JP"/>
+        </w:rPr>
+        <w:t>www.</w:t>
+      </w:r>
+      <w:r>
+        <w:rPr>
+          <w:rFonts w:eastAsia="Times New Roman" w:cs="Times New Roman"/>
+          <w:sz w:val="22"/>
+          <w:szCs w:val="24"/>
+          <w:lang w:eastAsia="ja-JP"/>
+        </w:rPr>
+        <w:t>www.glassdoor.com/Salaries/software-engineer-salary-SRCH_KO0,17.htm. Accessed 1 Nov. 2017.</w:t>
       </w:r>
     </w:p>
     <w:p>
@@ -1174,16 +1401,34 @@
           <w:szCs w:val="24"/>
           <w:lang w:eastAsia="ja-JP"/>
         </w:rPr>
-        <w:t>Open Source on Reddit</w:t>
-      </w:r>
-      <w:r>
-        <w:rPr>
-          <w:rFonts w:eastAsia="Times New Roman" w:cs="Times New Roman"/>
-          <w:sz w:val="22"/>
-          <w:szCs w:val="24"/>
-          <w:lang w:eastAsia="ja-JP"/>
-        </w:rPr>
-        <w:t>. https://www.reddit.com/r/opensource/. Accessed 22 Oct. 2017.</w:t>
+        <w:t>Search - “Open Source” AND Software AND Repository - Quora</w:t>
+      </w:r>
+      <w:r>
+        <w:rPr>
+          <w:rFonts w:eastAsia="Times New Roman" w:cs="Times New Roman"/>
+          <w:sz w:val="22"/>
+          <w:szCs w:val="24"/>
+          <w:lang w:eastAsia="ja-JP"/>
+        </w:rPr>
+        <w:t xml:space="preserve">. </w:t>
+      </w:r>
+      <w:r>
+        <w:rPr>
+          <w:rFonts w:eastAsia="Times New Roman" w:cs="Times New Roman"/>
+          <w:sz w:val="22"/>
+          <w:szCs w:val="24"/>
+          <w:lang w:eastAsia="ja-JP"/>
+        </w:rPr>
+        <w:t>www.</w:t>
+      </w:r>
+      <w:r>
+        <w:rPr>
+          <w:rFonts w:eastAsia="Times New Roman" w:cs="Times New Roman"/>
+          <w:sz w:val="22"/>
+          <w:szCs w:val="24"/>
+          <w:lang w:eastAsia="ja-JP"/>
+        </w:rPr>
+        <w:t>www.quora.com/search?q=%22open+source%22+AND+software+AND+repository. Accessed 22 Oct. 2017.</w:t>
       </w:r>
     </w:p>
     <w:p>
@@ -1209,15 +1454,6 @@
           <w:lang w:eastAsia="ja-JP"/>
         </w:rPr>
       </w:pPr>
-      <w:r>
-        <w:rPr>
-          <w:rFonts w:eastAsia="Times New Roman" w:cs="Times New Roman"/>
-          <w:sz w:val="22"/>
-          <w:szCs w:val="24"/>
-          <w:lang w:eastAsia="ja-JP"/>
-        </w:rPr>
-        <w:t xml:space="preserve">“Salary.” </w:t>
-      </w:r>
       <w:r>
         <w:rPr>
           <w:rFonts w:eastAsia="Times New Roman" w:cs="Times New Roman"/>
@@ -1227,16 +1463,34 @@
           <w:szCs w:val="24"/>
           <w:lang w:eastAsia="ja-JP"/>
         </w:rPr>
-        <w:t>Glassdoor</w:t>
-      </w:r>
-      <w:r>
-        <w:rPr>
-          <w:rFonts w:eastAsia="Times New Roman" w:cs="Times New Roman"/>
-          <w:sz w:val="22"/>
-          <w:szCs w:val="24"/>
-          <w:lang w:eastAsia="ja-JP"/>
-        </w:rPr>
-        <w:t>, https://www.glassdoor.com/Salaries/software-engineer-salary-SRCH_KO0,17.htm. Accessed 1 Nov. 2017.</w:t>
+        <w:t>Storing Custom Users Data via SIS Import | Canvas Community</w:t>
+      </w:r>
+      <w:r>
+        <w:rPr>
+          <w:rFonts w:eastAsia="Times New Roman" w:cs="Times New Roman"/>
+          <w:sz w:val="22"/>
+          <w:szCs w:val="24"/>
+          <w:lang w:eastAsia="ja-JP"/>
+        </w:rPr>
+        <w:t xml:space="preserve">. </w:t>
+      </w:r>
+      <w:r>
+        <w:rPr>
+          <w:rFonts w:eastAsia="Times New Roman" w:cs="Times New Roman"/>
+          <w:sz w:val="22"/>
+          <w:szCs w:val="24"/>
+          <w:lang w:eastAsia="ja-JP"/>
+        </w:rPr>
+        <w:t>www.</w:t>
+      </w:r>
+      <w:r>
+        <w:rPr>
+          <w:rFonts w:eastAsia="Times New Roman" w:cs="Times New Roman"/>
+          <w:sz w:val="22"/>
+          <w:szCs w:val="24"/>
+          <w:lang w:eastAsia="ja-JP"/>
+        </w:rPr>
+        <w:t>community.canvaslms.com/thread/13669-storing-custom-users-data-via-sis-import. Accessed 22 Oct. 2017.</w:t>
       </w:r>
     </w:p>
     <w:p>
@@ -1262,6 +1516,15 @@
           <w:lang w:eastAsia="ja-JP"/>
         </w:rPr>
       </w:pPr>
+      <w:r>
+        <w:rPr>
+          <w:rFonts w:eastAsia="Times New Roman" w:cs="Times New Roman"/>
+          <w:sz w:val="22"/>
+          <w:szCs w:val="24"/>
+          <w:lang w:eastAsia="ja-JP"/>
+        </w:rPr>
+        <w:t xml:space="preserve">“Unemployment: Kentucky (U).” </w:t>
+      </w:r>
       <w:r>
         <w:rPr>
           <w:rFonts w:eastAsia="Times New Roman" w:cs="Times New Roman"/>
@@ -1271,103 +1534,6 @@
           <w:szCs w:val="24"/>
           <w:lang w:eastAsia="ja-JP"/>
         </w:rPr>
-        <w:t>Search - “Open Source” AND Software AND Repository - Quora</w:t>
-      </w:r>
-      <w:r>
-        <w:rPr>
-          <w:rFonts w:eastAsia="Times New Roman" w:cs="Times New Roman"/>
-          <w:sz w:val="22"/>
-          <w:szCs w:val="24"/>
-          <w:lang w:eastAsia="ja-JP"/>
-        </w:rPr>
-        <w:t>. https://www.quora.com/search?q=%22open+source%22+AND+software+AND+repository. Accessed 22 Oct. 2017.</w:t>
-      </w:r>
-    </w:p>
-    <w:p>
-      <w:pPr>
-        <w:spacing w:after="0"/>
-        <w:ind w:hanging="475"/>
-        <w:rPr>
-          <w:rFonts w:eastAsia="Times New Roman" w:cs="Times New Roman"/>
-          <w:sz w:val="22"/>
-          <w:szCs w:val="24"/>
-          <w:lang w:eastAsia="ja-JP"/>
-        </w:rPr>
-      </w:pPr>
-    </w:p>
-    <w:p>
-      <w:pPr>
-        <w:spacing w:after="0"/>
-        <w:ind w:left="475" w:hanging="475"/>
-        <w:rPr>
-          <w:rFonts w:eastAsia="Times New Roman" w:cs="Times New Roman"/>
-          <w:sz w:val="22"/>
-          <w:szCs w:val="24"/>
-          <w:lang w:eastAsia="ja-JP"/>
-        </w:rPr>
-      </w:pPr>
-      <w:r>
-        <w:rPr>
-          <w:rFonts w:eastAsia="Times New Roman" w:cs="Times New Roman"/>
-          <w:i/>
-          <w:iCs/>
-          <w:sz w:val="22"/>
-          <w:szCs w:val="24"/>
-          <w:lang w:eastAsia="ja-JP"/>
-        </w:rPr>
-        <w:t>Storing Custom Users Data via SIS Import | Canvas Community</w:t>
-      </w:r>
-      <w:r>
-        <w:rPr>
-          <w:rFonts w:eastAsia="Times New Roman" w:cs="Times New Roman"/>
-          <w:sz w:val="22"/>
-          <w:szCs w:val="24"/>
-          <w:lang w:eastAsia="ja-JP"/>
-        </w:rPr>
-        <w:t>. https://community.canvaslms.com/thread/13669-storing-custom-users-data-via-sis-import. Accessed 22 Oct. 2017.</w:t>
-      </w:r>
-    </w:p>
-    <w:p>
-      <w:pPr>
-        <w:spacing w:after="0"/>
-        <w:ind w:hanging="475"/>
-        <w:rPr>
-          <w:rFonts w:eastAsia="Times New Roman" w:cs="Times New Roman"/>
-          <w:sz w:val="22"/>
-          <w:szCs w:val="24"/>
-          <w:lang w:eastAsia="ja-JP"/>
-        </w:rPr>
-      </w:pPr>
-    </w:p>
-    <w:p>
-      <w:pPr>
-        <w:spacing w:after="0"/>
-        <w:ind w:left="475" w:hanging="475"/>
-        <w:rPr>
-          <w:rFonts w:eastAsia="Times New Roman" w:cs="Times New Roman"/>
-          <w:sz w:val="22"/>
-          <w:szCs w:val="24"/>
-          <w:lang w:eastAsia="ja-JP"/>
-        </w:rPr>
-      </w:pPr>
-      <w:r>
-        <w:rPr>
-          <w:rFonts w:eastAsia="Times New Roman" w:cs="Times New Roman"/>
-          <w:sz w:val="22"/>
-          <w:szCs w:val="24"/>
-          <w:lang w:eastAsia="ja-JP"/>
-        </w:rPr>
-        <w:t xml:space="preserve">“Unemployment: Kentucky (U).” </w:t>
-      </w:r>
-      <w:r>
-        <w:rPr>
-          <w:rFonts w:eastAsia="Times New Roman" w:cs="Times New Roman"/>
-          <w:i/>
-          <w:iCs/>
-          <w:sz w:val="22"/>
-          <w:szCs w:val="24"/>
-          <w:lang w:eastAsia="ja-JP"/>
-        </w:rPr>
         <w:t>United States Department of Labor</w:t>
       </w:r>
       <w:r>
@@ -1377,7 +1543,25 @@
           <w:szCs w:val="24"/>
           <w:lang w:eastAsia="ja-JP"/>
         </w:rPr>
-        <w:t>, https://beta.bls.gov/dataViewer/view/timeseries/LAUST210000000000004. Accessed 18 Nov. 2017.</w:t>
+        <w:t xml:space="preserve">, </w:t>
+      </w:r>
+      <w:r>
+        <w:rPr>
+          <w:rFonts w:eastAsia="Times New Roman" w:cs="Times New Roman"/>
+          <w:sz w:val="22"/>
+          <w:szCs w:val="24"/>
+          <w:lang w:eastAsia="ja-JP"/>
+        </w:rPr>
+        <w:t>www.</w:t>
+      </w:r>
+      <w:r>
+        <w:rPr>
+          <w:rFonts w:eastAsia="Times New Roman" w:cs="Times New Roman"/>
+          <w:sz w:val="22"/>
+          <w:szCs w:val="24"/>
+          <w:lang w:eastAsia="ja-JP"/>
+        </w:rPr>
+        <w:t>beta.bls.gov/dataViewer/view/timeseries/LAUST210000000000004. Accessed 18 Nov. 2017.</w:t>
       </w:r>
     </w:p>
     <w:p>
@@ -1432,7 +1616,17 @@
             <w:szCs w:val="24"/>
             <w:lang w:eastAsia="ja-JP"/>
           </w:rPr>
-          <w:t>https://community.canvaslms.com/docs/DOC-10754-4214449098. Accessed 22 Oct. 2017</w:t>
+          <w:t>www.</w:t>
+        </w:r>
+        <w:r>
+          <w:rPr>
+            <w:rStyle w:val="Hyperlink"/>
+            <w:rFonts w:eastAsia="Times New Roman" w:cs="Times New Roman"/>
+            <w:sz w:val="22"/>
+            <w:szCs w:val="24"/>
+            <w:lang w:eastAsia="ja-JP"/>
+          </w:rPr>
+          <w:t>community.canvaslms.com/docs/DOC-10754-4214449098. Accessed 22 Oct. 2017</w:t>
         </w:r>
       </w:hyperlink>
       <w:r>
@@ -1536,7 +1730,7 @@
           <w:rPr>
             <w:noProof/>
           </w:rPr>
-          <w:t>3</w:t>
+          <w:t>2</w:t>
         </w:r>
         <w:r>
           <w:rPr>

</xml_diff>